<commit_message>
Added test implementation for wallet creation, updated documentation
</commit_message>
<xml_diff>
--- a/Documentation/WALLET - WAL.docx
+++ b/Documentation/WALLET - WAL.docx
@@ -104,8 +104,10 @@
                 <w:sz w:val="24"/>
                 <w:szCs w:val="24"/>
               </w:rPr>
-              <w:t>Under Development</w:t>
-            </w:r>
+              <w:t>Tests Implemented</w:t>
+            </w:r>
+            <w:bookmarkStart w:id="0" w:name="_GoBack"/>
+            <w:bookmarkEnd w:id="0"/>
           </w:p>
         </w:tc>
       </w:tr>
@@ -711,7 +713,15 @@
                 <w:sz w:val="24"/>
                 <w:szCs w:val="24"/>
               </w:rPr>
-              <w:t xml:space="preserve"> Under Development</w:t>
+              <w:t xml:space="preserve"> </w:t>
+            </w:r>
+            <w:r>
+              <w:rPr>
+                <w:color w:val="FF0000"/>
+                <w:sz w:val="24"/>
+                <w:szCs w:val="24"/>
+              </w:rPr>
+              <w:t>Tests Implemented</w:t>
             </w:r>
           </w:p>
         </w:tc>
@@ -1380,8 +1390,6 @@
             <w:r>
               <w:t>“daily”,” weekly”,” m</w:t>
             </w:r>
-            <w:bookmarkStart w:id="0" w:name="_GoBack"/>
-            <w:bookmarkEnd w:id="0"/>
             <w:r>
               <w:t>onthly”</w:t>
             </w:r>

</xml_diff>